<commit_message>
Tests and Added Sprint 1 Criteria
</commit_message>
<xml_diff>
--- a/docs/Planning/Sprint 1/Sprint 1 Retrospective.docx
+++ b/docs/Planning/Sprint 1/Sprint 1 Retrospective.docx
@@ -20,21 +20,41 @@
       <w:r>
         <w:t>Team Members present: Katelynn Call, Brian Callister, Josh Webster</w:t>
       </w:r>
+    </w:p>
+    <w:p>
+      <w:r>
+        <w:t xml:space="preserve">This sprint was not as productive as we wanted it to be. The main struggle that we experienced was this sprint had sprint break in the middle. Therefore, we did not get much finished as a group. The main thing we got done was the carousal for the main page. The one thing was hope to focus on in the future sprints are is to stay on task and work through the necessary stories </w:t>
+      </w:r>
+    </w:p>
+    <w:p/>
+    <w:p>
+      <w:r>
+        <w:t>Measurement Criteria:</w:t>
+      </w:r>
+    </w:p>
+    <w:p>
+      <w:r>
+        <w:t>Katelynn 25%</w:t>
+      </w:r>
+    </w:p>
+    <w:p>
+      <w:r>
+        <w:t>Brian 25%</w:t>
+      </w:r>
+    </w:p>
+    <w:p>
+      <w:r>
+        <w:t>Cheston 25%</w:t>
+      </w:r>
+    </w:p>
+    <w:p>
+      <w:r>
+        <w:t>Josh 25%</w:t>
+      </w:r>
       <w:bookmarkStart w:id="0" w:name="_GoBack"/>
       <w:bookmarkEnd w:id="0"/>
-    </w:p>
-    <w:p>
-      <w:r>
-        <w:tab/>
-        <w:t xml:space="preserve">This sprint was not as productive as we wanted it to be. The main struggle that we experienced was this sprint had sprint break in the middle. Therefore, we did not get much finished as a group. The main thing we got done was the carousal for the main page. The one thing was </w:t>
-      </w:r>
-      <w:proofErr w:type="gramStart"/>
-      <w:r>
-        <w:t>hope</w:t>
-      </w:r>
-      <w:proofErr w:type="gramEnd"/>
-      <w:r>
-        <w:t xml:space="preserve"> to focus on in the future sprints are is to stay on task and work through the necessary stories </w:t>
+      <w:r>
+        <w:t xml:space="preserve"> </w:t>
       </w:r>
     </w:p>
     <w:sectPr>

</xml_diff>